<commit_message>
Update to fix error.
(from remote)
</commit_message>
<xml_diff>
--- a/labs/Week 1/Simulated Kinematics Lab.docx
+++ b/labs/Week 1/Simulated Kinematics Lab.docx
@@ -43,14 +43,7 @@
           <w:sz w:val="28"/>
           <w:szCs w:val="28"/>
         </w:rPr>
-        <w:t xml:space="preserve">In this lab we will use ‘Beyond Labz’ to conduct a simulated experiment. In this experiment we will explore how to present data in different ways to highlight different aspects of the phenomenon being studied. </w:t>
-      </w:r>
-      <w:r>
-        <w:rPr>
-          <w:sz w:val="28"/>
-          <w:szCs w:val="28"/>
-        </w:rPr>
-        <w:t>Line graphs are used to describe the motion of an object such as a rolling ball, a moving automobile, or an airplane in flight. However, there are different types of motion graphs that each express different properties of motion. Displacement graphs, x vs. y graphs, and velocity graphs may all be used to graph the exact same motion, but they each use different data and are used to communicate varying information.</w:t>
+        <w:t>In this lab we will use ‘Beyond Labz’ to conduct a simulated experiment. In this experiment we will explore how to present data in different ways to highlight different aspects of the phenomenon being studied. Line graphs are used to describe the motion of an object such as a rolling ball, a moving automobile, or an airplane in flight. However, there are different types of motion graphs that each express different properties of motion. Displacement graphs, x vs. y graphs, and velocity graphs may all be used to graph the exact same motion, but they each use different data and are used to communicate varying information.</w:t>
       </w:r>
     </w:p>
     <w:p>
@@ -172,7 +165,35 @@
           <w:sz w:val="28"/>
           <w:szCs w:val="28"/>
         </w:rPr>
-        <w:t>4. Click the Reset button. Repeat the experiment with a smaller mass. Change the mass to 8 kg using the Parameters Palette and under the Forces tab</w:t>
+        <w:t xml:space="preserve">4. Click the Reset button. Repeat the experiment </w:t>
+      </w:r>
+      <w:r>
+        <w:rPr>
+          <w:sz w:val="28"/>
+          <w:szCs w:val="28"/>
+        </w:rPr>
+        <w:t xml:space="preserve">by changing </w:t>
+      </w:r>
+      <w:r>
+        <w:rPr>
+          <w:sz w:val="28"/>
+          <w:szCs w:val="28"/>
+        </w:rPr>
+        <w:t>th</w:t>
+      </w:r>
+      <w:r>
+        <w:rPr>
+          <w:sz w:val="28"/>
+          <w:szCs w:val="28"/>
+        </w:rPr>
+        <w:t>e force to 1600 Newtons</w:t>
+      </w:r>
+      <w:r>
+        <w:rPr>
+          <w:sz w:val="28"/>
+          <w:szCs w:val="28"/>
+        </w:rPr>
+        <w:t xml:space="preserve"> using the Parameters Palette and under the Forces tab</w:t>
       </w:r>
       <w:r>
         <w:rPr>
@@ -237,7 +258,6 @@
           <w:sz w:val="28"/>
           <w:szCs w:val="28"/>
         </w:rPr>
-        <w:lastRenderedPageBreak/>
         <w:t>6. Copy all of the data you have collected and paste it in a new Excel workbook. Make sure to label all of your data appropriately with the corresponding units.</w:t>
       </w:r>
     </w:p>
@@ -823,21 +843,7 @@
           <w:sz w:val="28"/>
           <w:szCs w:val="28"/>
         </w:rPr>
-        <w:t>Plot the position versus time graph</w:t>
-      </w:r>
-      <w:r>
-        <w:rPr>
-          <w:sz w:val="28"/>
-          <w:szCs w:val="28"/>
-        </w:rPr>
-        <w:t xml:space="preserve"> form step 4</w:t>
-      </w:r>
-      <w:r>
-        <w:rPr>
-          <w:sz w:val="28"/>
-          <w:szCs w:val="28"/>
-        </w:rPr>
-        <w:t xml:space="preserve"> with all the appropriate axes and graph titles and paste it in the space below</w:t>
+        <w:t>Plot the position versus time graph form step 4 with all the appropriate axes and graph titles and paste it in the space below</w:t>
       </w:r>
     </w:p>
     <w:p>
@@ -1207,21 +1213,7 @@
           <w:sz w:val="28"/>
           <w:szCs w:val="28"/>
         </w:rPr>
-        <w:t xml:space="preserve">Plot the </w:t>
-      </w:r>
-      <w:r>
-        <w:rPr>
-          <w:sz w:val="28"/>
-          <w:szCs w:val="28"/>
-        </w:rPr>
-        <w:t>y</w:t>
-      </w:r>
-      <w:r>
-        <w:rPr>
-          <w:sz w:val="28"/>
-          <w:szCs w:val="28"/>
-        </w:rPr>
-        <w:t>-position versus time and fit the data to a linear equation. Make sure the graph has the appropriate units titles, trendline, equation of best fit, and R-squared value. Paste the graph in the space below.</w:t>
+        <w:t>Plot the y-position versus time and fit the data to a linear equation. Make sure the graph has the appropriate units titles, trendline, equation of best fit, and R-squared value. Paste the graph in the space below.</w:t>
       </w:r>
     </w:p>
     <w:p>

</xml_diff>